<commit_message>
completed lectures for module 9, having fun with cnn
</commit_message>
<xml_diff>
--- a/module8/HW8_Provided/ML-Unit8-Assignment-v2.docx
+++ b/module8/HW8_Provided/ML-Unit8-Assignment-v2.docx
@@ -582,6 +582,11 @@
       </w:r>
     </w:p>
     <w:p>
+      <w:pPr>
+        <w:rPr>
+          <w:rFonts w:eastAsiaTheme="minorEastAsia"/>
+        </w:rPr>
+      </w:pPr>
       <w:r>
         <w:tab/>
       </w:r>
@@ -1143,7 +1148,13 @@
         <w:rPr>
           <w:rFonts w:eastAsiaTheme="minorEastAsia"/>
         </w:rPr>
-        <w:t xml:space="preserve"> trainable parameters </w:t>
+        <w:t xml:space="preserve"> trainable parameters</w:t>
+      </w:r>
+      <w:r>
+        <w:rPr>
+          <w:rFonts w:eastAsiaTheme="minorEastAsia"/>
+        </w:rPr>
+        <w:t xml:space="preserve">. </w:t>
       </w:r>
     </w:p>
     <w:p>

</xml_diff>